<commit_message>
Léger changement de termes pour les noms en anglais
</commit_message>
<xml_diff>
--- a/Document/IDD_v1.3.docx
+++ b/Document/IDD_v1.3.docx
@@ -5464,13 +5464,8 @@
         </w:numPr>
       </w:pPr>
       <w:r>
-        <w:t xml:space="preserve">Remplacement de la maquette par la page web réelle dans </w:t>
-      </w:r>
-      <w:r>
-        <w:t>l’en-tête déconnectée et le pied de page</w:t>
-      </w:r>
-      <w:bookmarkStart w:id="1" w:name="_GoBack"/>
-      <w:bookmarkEnd w:id="1"/>
+        <w:t>Remplacement de la maquette par la page web réelle dans l’en-tête déconnectée et le pied de page</w:t>
+      </w:r>
     </w:p>
     <w:p/>
     <w:p>
@@ -5482,7 +5477,7 @@
       <w:pPr>
         <w:pStyle w:val="Titre1"/>
       </w:pPr>
-      <w:bookmarkStart w:id="2" w:name="_Toc432070383"/>
+      <w:bookmarkStart w:id="1" w:name="_Toc432070383"/>
       <w:r>
         <w:lastRenderedPageBreak/>
         <w:t>En</w:t>
@@ -5493,7 +5488,7 @@
       <w:r>
         <w:t>tête</w:t>
       </w:r>
-      <w:bookmarkEnd w:id="2"/>
+      <w:bookmarkEnd w:id="1"/>
     </w:p>
     <w:p>
       <w:r>
@@ -5504,11 +5499,11 @@
       <w:pPr>
         <w:pStyle w:val="Titre2"/>
       </w:pPr>
-      <w:bookmarkStart w:id="3" w:name="_Toc432070384"/>
+      <w:bookmarkStart w:id="2" w:name="_Toc432070384"/>
       <w:r>
         <w:t>Interface lorsque déconnecté</w:t>
       </w:r>
-      <w:bookmarkEnd w:id="3"/>
+      <w:bookmarkEnd w:id="2"/>
     </w:p>
     <w:p>
       <w:r>
@@ -5707,11 +5702,11 @@
       <w:pPr>
         <w:pStyle w:val="Titre2"/>
       </w:pPr>
-      <w:bookmarkStart w:id="4" w:name="_Toc432070385"/>
+      <w:bookmarkStart w:id="3" w:name="_Toc432070385"/>
       <w:r>
         <w:t>Interface lorsque connecté</w:t>
       </w:r>
-      <w:bookmarkEnd w:id="4"/>
+      <w:bookmarkEnd w:id="3"/>
     </w:p>
     <w:p>
       <w:r>
@@ -5903,12 +5898,12 @@
       <w:pPr>
         <w:pStyle w:val="Titre1"/>
       </w:pPr>
-      <w:bookmarkStart w:id="5" w:name="_Toc432070386"/>
+      <w:bookmarkStart w:id="4" w:name="_Toc432070386"/>
       <w:r>
         <w:lastRenderedPageBreak/>
         <w:t>Pied de page</w:t>
       </w:r>
-      <w:bookmarkEnd w:id="5"/>
+      <w:bookmarkEnd w:id="4"/>
     </w:p>
     <w:p>
       <w:r>
@@ -5919,11 +5914,11 @@
       <w:pPr>
         <w:pStyle w:val="Titre2"/>
       </w:pPr>
-      <w:bookmarkStart w:id="6" w:name="_Toc432070387"/>
+      <w:bookmarkStart w:id="5" w:name="_Toc432070387"/>
       <w:r>
         <w:t>Interface</w:t>
       </w:r>
-      <w:bookmarkEnd w:id="6"/>
+      <w:bookmarkEnd w:id="5"/>
     </w:p>
     <w:p>
       <w:r>
@@ -6963,22 +6958,22 @@
       <w:pPr>
         <w:pStyle w:val="Titre1"/>
       </w:pPr>
-      <w:bookmarkStart w:id="7" w:name="_Toc432070388"/>
+      <w:bookmarkStart w:id="6" w:name="_Toc432070388"/>
       <w:r>
         <w:lastRenderedPageBreak/>
         <w:t>Accueil</w:t>
       </w:r>
-      <w:bookmarkEnd w:id="7"/>
+      <w:bookmarkEnd w:id="6"/>
     </w:p>
     <w:p>
       <w:pPr>
         <w:pStyle w:val="Titre2"/>
       </w:pPr>
-      <w:bookmarkStart w:id="8" w:name="_Toc432070389"/>
+      <w:bookmarkStart w:id="7" w:name="_Toc432070389"/>
       <w:r>
         <w:t>Interface</w:t>
       </w:r>
-      <w:bookmarkEnd w:id="8"/>
+      <w:bookmarkEnd w:id="7"/>
     </w:p>
     <w:p>
       <w:pPr>
@@ -7327,21 +7322,21 @@
       <w:pPr>
         <w:pStyle w:val="Titre2"/>
       </w:pPr>
-      <w:bookmarkStart w:id="9" w:name="_Toc432070390"/>
+      <w:bookmarkStart w:id="8" w:name="_Toc432070390"/>
       <w:r>
         <w:t>Erreurs</w:t>
       </w:r>
-      <w:bookmarkEnd w:id="9"/>
+      <w:bookmarkEnd w:id="8"/>
     </w:p>
     <w:p>
       <w:pPr>
         <w:pStyle w:val="Titre3"/>
       </w:pPr>
-      <w:bookmarkStart w:id="10" w:name="_Toc432070391"/>
+      <w:bookmarkStart w:id="9" w:name="_Toc432070391"/>
       <w:r>
         <w:t>Recherche vide</w:t>
       </w:r>
-      <w:bookmarkEnd w:id="10"/>
+      <w:bookmarkEnd w:id="9"/>
     </w:p>
     <w:p>
       <w:r>
@@ -7420,12 +7415,12 @@
       <w:pPr>
         <w:pStyle w:val="Titre3"/>
       </w:pPr>
-      <w:bookmarkStart w:id="11" w:name="_Toc432070392"/>
+      <w:bookmarkStart w:id="10" w:name="_Toc432070392"/>
       <w:r>
         <w:lastRenderedPageBreak/>
         <w:t>Recherche incorrecte</w:t>
       </w:r>
-      <w:bookmarkEnd w:id="11"/>
+      <w:bookmarkEnd w:id="10"/>
     </w:p>
     <w:p>
       <w:r>
@@ -7508,12 +7503,12 @@
       <w:pPr>
         <w:pStyle w:val="Titre1"/>
       </w:pPr>
-      <w:bookmarkStart w:id="12" w:name="_Toc432070393"/>
+      <w:bookmarkStart w:id="11" w:name="_Toc432070393"/>
       <w:r>
         <w:lastRenderedPageBreak/>
         <w:t>Barre d’outils</w:t>
       </w:r>
-      <w:bookmarkEnd w:id="12"/>
+      <w:bookmarkEnd w:id="11"/>
     </w:p>
     <w:p>
       <w:r>
@@ -7524,11 +7519,11 @@
       <w:pPr>
         <w:pStyle w:val="Titre2"/>
       </w:pPr>
-      <w:bookmarkStart w:id="13" w:name="_Toc432070394"/>
+      <w:bookmarkStart w:id="12" w:name="_Toc432070394"/>
       <w:r>
         <w:t>Interface</w:t>
       </w:r>
-      <w:bookmarkEnd w:id="13"/>
+      <w:bookmarkEnd w:id="12"/>
     </w:p>
     <w:p>
       <w:pPr>
@@ -8071,22 +8066,22 @@
       <w:pPr>
         <w:pStyle w:val="Titre1"/>
       </w:pPr>
-      <w:bookmarkStart w:id="14" w:name="_Toc432070395"/>
+      <w:bookmarkStart w:id="13" w:name="_Toc432070395"/>
       <w:r>
         <w:lastRenderedPageBreak/>
         <w:t>Création de compte</w:t>
       </w:r>
-      <w:bookmarkEnd w:id="14"/>
+      <w:bookmarkEnd w:id="13"/>
     </w:p>
     <w:p>
       <w:pPr>
         <w:pStyle w:val="Titre2"/>
       </w:pPr>
-      <w:bookmarkStart w:id="15" w:name="_Toc432070396"/>
+      <w:bookmarkStart w:id="14" w:name="_Toc432070396"/>
       <w:r>
         <w:t>Diagrammes</w:t>
       </w:r>
-      <w:bookmarkEnd w:id="15"/>
+      <w:bookmarkEnd w:id="14"/>
     </w:p>
     <w:p>
       <w:pPr>
@@ -8096,11 +8091,11 @@
           <w:lang w:eastAsia="fr-CA"/>
         </w:rPr>
       </w:pPr>
-      <w:bookmarkStart w:id="16" w:name="_Toc432070397"/>
+      <w:bookmarkStart w:id="15" w:name="_Toc432070397"/>
       <w:r>
         <w:t>Interface</w:t>
       </w:r>
-      <w:bookmarkEnd w:id="16"/>
+      <w:bookmarkEnd w:id="15"/>
       <w:r>
         <w:rPr>
           <w:noProof/>
@@ -8355,6 +8350,11 @@
             <w:tcW w:w="1701" w:type="dxa"/>
           </w:tcPr>
           <w:p>
+            <w:pPr>
+              <w:rPr>
+                <w:caps/>
+              </w:rPr>
+            </w:pPr>
             <w:r>
               <w:t>Courriel</w:t>
             </w:r>
@@ -8557,7 +8557,7 @@
           </w:tcPr>
           <w:p>
             <w:r>
-              <w:t>Surname</w:t>
+              <w:t>First Name</w:t>
             </w:r>
           </w:p>
         </w:tc>
@@ -8627,8 +8627,10 @@
           </w:tcPr>
           <w:p>
             <w:r>
-              <w:t>Name</w:t>
-            </w:r>
+              <w:t>Last Name</w:t>
+            </w:r>
+            <w:bookmarkStart w:id="16" w:name="_GoBack"/>
+            <w:bookmarkEnd w:id="16"/>
           </w:p>
         </w:tc>
         <w:tc>
@@ -15124,7 +15126,6 @@
         <w:docPartUnique/>
       </w:docPartObj>
     </w:sdtPr>
-    <w:sdtEndPr/>
     <w:sdtContent>
       <w:p>
         <w:pPr>
@@ -15145,7 +15146,7 @@
             <w:noProof/>
             <w:lang w:val="fr-FR"/>
           </w:rPr>
-          <w:t>5</w:t>
+          <w:t>21</w:t>
         </w:r>
         <w:r>
           <w:fldChar w:fldCharType="end"/>
@@ -16714,6 +16715,18 @@
       <w:u w:val="single"/>
     </w:rPr>
   </w:style>
+  <w:style w:type="character" w:styleId="Lienhypertextesuivivisit">
+    <w:name w:val="FollowedHyperlink"/>
+    <w:basedOn w:val="Policepardfaut"/>
+    <w:uiPriority w:val="99"/>
+    <w:semiHidden/>
+    <w:unhideWhenUsed/>
+    <w:rsid w:val="001347E2"/>
+    <w:rPr>
+      <w:color w:val="954F72" w:themeColor="followedHyperlink"/>
+      <w:u w:val="single"/>
+    </w:rPr>
+  </w:style>
 </w:styles>
 </file>
 
@@ -16983,7 +16996,7 @@
 </file>
 
 <file path=customXml/itemProps1.xml><?xml version="1.0" encoding="utf-8"?>
-<ds:datastoreItem xmlns:ds="http://schemas.openxmlformats.org/officeDocument/2006/customXml" ds:itemID="{DBE5BBB7-ED35-4E3D-B032-90BEE402B239}">
+<ds:datastoreItem xmlns:ds="http://schemas.openxmlformats.org/officeDocument/2006/customXml" ds:itemID="{1FF621F0-0324-42CF-B33B-CC548FB754D4}">
   <ds:schemaRefs>
     <ds:schemaRef ds:uri="http://schemas.openxmlformats.org/officeDocument/2006/bibliography"/>
   </ds:schemaRefs>

</xml_diff>